<commit_message>
Añado la plantilla src de Ciber
</commit_message>
<xml_diff>
--- a/documentacion/Taponazo.docx
+++ b/documentacion/Taponazo.docx
@@ -409,6 +409,41 @@
       <w:r>
         <w:t>” y copio este documento.</w:t>
       </w:r>
+    </w:p>
+    <w:p>
+      <w:r>
+        <w:t xml:space="preserve">Copio las estructura de directorios y el entorno de </w:t>
+      </w:r>
+      <w:proofErr w:type="spellStart"/>
+      <w:r>
+        <w:t>Cordova</w:t>
+      </w:r>
+      <w:proofErr w:type="spellEnd"/>
+      <w:r>
+        <w:t>.</w:t>
+      </w:r>
+    </w:p>
+    <w:p/>
+    <w:p>
+      <w:r>
+        <w:t>Creo las imágenes.</w:t>
+      </w:r>
+    </w:p>
+    <w:p/>
+    <w:p>
+      <w:r>
+        <w:t xml:space="preserve">Creo el repositorio en </w:t>
+      </w:r>
+      <w:proofErr w:type="spellStart"/>
+      <w:r>
+        <w:t>GitHub</w:t>
+      </w:r>
+      <w:proofErr w:type="spellEnd"/>
+      <w:r>
+        <w:t xml:space="preserve"> en la nube.</w:t>
+      </w:r>
+    </w:p>
+    <w:p>
       <w:bookmarkStart w:id="0" w:name="_GoBack"/>
       <w:bookmarkEnd w:id="0"/>
     </w:p>

</xml_diff>